<commit_message>
=Training loop and evaluation done. Must: GPU, debug, check results
</commit_message>
<xml_diff>
--- a/NLP Case.docx
+++ b/NLP Case.docx
@@ -5013,25 +5013,25 @@
     </w:p>
     <w:p>
       <w:pPr>
-        <w:pStyle w:val="Heading2"/>
-        <w:rPr>
-          <w:lang w:val="en-US"/>
-        </w:rPr>
-      </w:pPr>
-      <w:r>
-        <w:rPr>
-          <w:lang w:val="en-US"/>
-        </w:rPr>
-        <w:t>Models</w:t>
-      </w:r>
+        <w:spacing w:line="240" w:lineRule="auto"/>
+        <w:rPr>
+          <w:lang w:val="en-US"/>
+        </w:rPr>
+      </w:pPr>
     </w:p>
     <w:p>
       <w:pPr>
-        <w:spacing w:line="240" w:lineRule="auto"/>
-        <w:rPr>
-          <w:lang w:val="en-US"/>
-        </w:rPr>
-      </w:pPr>
+        <w:pStyle w:val="Heading2"/>
+        <w:rPr>
+          <w:lang w:val="en-US"/>
+        </w:rPr>
+      </w:pPr>
+      <w:r>
+        <w:rPr>
+          <w:lang w:val="en-US"/>
+        </w:rPr>
+        <w:t>Models</w:t>
+      </w:r>
     </w:p>
     <w:p>
       <w:pPr>
@@ -5040,31 +5040,56 @@
           <w:lang w:val="en-US"/>
         </w:rPr>
       </w:pPr>
-      <w:r>
-        <w:rPr>
-          <w:lang w:val="en-US"/>
-        </w:rPr>
-        <w:t>Simple baseline:</w:t>
-      </w:r>
     </w:p>
     <w:p>
       <w:pPr>
-        <w:spacing w:line="240" w:lineRule="auto"/>
-        <w:rPr>
-          <w:lang w:val="en-US"/>
-        </w:rPr>
-      </w:pPr>
-      <w:r>
-        <w:rPr>
-          <w:lang w:val="en-US"/>
-        </w:rPr>
-        <w:t xml:space="preserve">Use Google’s Universal Sentence Encoder to </w:t>
-      </w:r>
-      <w:r>
-        <w:rPr>
-          <w:lang w:val="en-US"/>
-        </w:rPr>
-        <w:t>turn the sentences into vectors.</w:t>
+        <w:rPr>
+          <w:lang w:val="en-US"/>
+        </w:rPr>
+      </w:pPr>
+      <w:r>
+        <w:rPr>
+          <w:lang w:val="en-US"/>
+        </w:rPr>
+        <w:t>P</w:t>
+      </w:r>
+      <w:r>
+        <w:rPr>
+          <w:lang w:val="en-US"/>
+        </w:rPr>
+        <w:t>ossible baselines, with the caveat t</w:t>
+      </w:r>
+      <w:r>
+        <w:rPr>
+          <w:lang w:val="en-US"/>
+        </w:rPr>
+        <w:t>hat we do not have slot labels, but only sentence classification labels, as in:</w:t>
+      </w:r>
+      <w:r>
+        <w:rPr>
+          <w:lang w:val="en-US"/>
+        </w:rPr>
+        <w:br/>
+      </w:r>
+      <w:r>
+        <w:rPr>
+          <w:lang w:val="en-US"/>
+        </w:rPr>
+        <w:t>["what is the scheduled arrival time for my flight", "</w:t>
+      </w:r>
+      <w:proofErr w:type="spellStart"/>
+      <w:r>
+        <w:rPr>
+          <w:lang w:val="en-US"/>
+        </w:rPr>
+        <w:t>flight_status</w:t>
+      </w:r>
+      <w:proofErr w:type="spellEnd"/>
+      <w:r>
+        <w:rPr>
+          <w:lang w:val="en-US"/>
+        </w:rPr>
+        <w:t>"]</w:t>
       </w:r>
     </w:p>
     <w:p>
@@ -5074,12 +5099,6 @@
           <w:lang w:val="en-US"/>
         </w:rPr>
       </w:pPr>
-      <w:r>
-        <w:rPr>
-          <w:lang w:val="en-US"/>
-        </w:rPr>
-        <w:t>Use a simple classification architecture (e.g. 2- or 3-layers FF-NN) to choose the correct intent.</w:t>
-      </w:r>
     </w:p>
     <w:p>
       <w:pPr>
@@ -5092,302 +5111,459 @@
         <w:rPr>
           <w:lang w:val="en-US"/>
         </w:rPr>
-        <w:t>[Visualize the vectors in a 2-dimensional space via PCA.]</w:t>
+        <w:lastRenderedPageBreak/>
+        <w:t>Simple baseline:</w:t>
       </w:r>
     </w:p>
     <w:p>
       <w:pPr>
-        <w:rPr>
-          <w:lang w:val="en-US"/>
-        </w:rPr>
-      </w:pPr>
+        <w:spacing w:line="240" w:lineRule="auto"/>
+        <w:rPr>
+          <w:lang w:val="en-US"/>
+        </w:rPr>
+      </w:pPr>
+      <w:r>
+        <w:rPr>
+          <w:lang w:val="en-US"/>
+        </w:rPr>
+        <w:t xml:space="preserve">Use Google’s Universal Sentence Encoder to </w:t>
+      </w:r>
+      <w:r>
+        <w:rPr>
+          <w:lang w:val="en-US"/>
+        </w:rPr>
+        <w:t>turn the sentences into vectors.</w:t>
+      </w:r>
     </w:p>
     <w:p>
       <w:pPr>
-        <w:rPr>
-          <w:lang w:val="en-US"/>
-        </w:rPr>
-      </w:pPr>
-      <w:r>
-        <w:rPr>
-          <w:lang w:val="en-US"/>
-        </w:rPr>
-        <w:lastRenderedPageBreak/>
-        <w:t>Questions mentioned regarding the presentation:</w:t>
+        <w:spacing w:line="240" w:lineRule="auto"/>
+        <w:rPr>
+          <w:lang w:val="en-US"/>
+        </w:rPr>
+      </w:pPr>
+      <w:r>
+        <w:rPr>
+          <w:lang w:val="en-US"/>
+        </w:rPr>
+        <w:t>Use a simple classification architecture (e.g. 2-layers FF-NN) to choose the correct intent.</w:t>
       </w:r>
     </w:p>
     <w:p>
       <w:pPr>
-        <w:pStyle w:val="ListParagraph"/>
-        <w:numPr>
-          <w:ilvl w:val="0"/>
-          <w:numId w:val="42"/>
-        </w:numPr>
-        <w:rPr>
-          <w:rFonts w:eastAsiaTheme="minorEastAsia"/>
-          <w:lang w:val="en-US"/>
-        </w:rPr>
-      </w:pPr>
-      <w:r>
-        <w:rPr>
-          <w:lang w:val="en-US"/>
-        </w:rPr>
-        <w:t xml:space="preserve">How should </w:t>
-      </w:r>
-      <w:r>
-        <w:rPr>
-          <w:lang w:val="en-US"/>
-        </w:rPr>
-        <w:t xml:space="preserve">we handle </w:t>
-      </w:r>
-      <w:r>
-        <w:rPr>
-          <w:lang w:val="en-US"/>
-        </w:rPr>
-        <w:t xml:space="preserve">text input from a user </w:t>
-      </w:r>
-      <w:r>
-        <w:rPr>
-          <w:lang w:val="en-US"/>
-        </w:rPr>
-        <w:t xml:space="preserve">which </w:t>
-      </w:r>
-      <w:r>
-        <w:rPr>
-          <w:lang w:val="en-US"/>
-        </w:rPr>
-        <w:t xml:space="preserve">has an </w:t>
-      </w:r>
-      <w:r>
-        <w:rPr>
-          <w:lang w:val="en-US"/>
-        </w:rPr>
-        <w:t xml:space="preserve">intent not </w:t>
-      </w:r>
-      <w:r>
-        <w:rPr>
-          <w:lang w:val="en-US"/>
-        </w:rPr>
-        <w:t xml:space="preserve">currently </w:t>
-      </w:r>
-      <w:r>
-        <w:rPr>
-          <w:lang w:val="en-US"/>
-        </w:rPr>
-        <w:t>present in our</w:t>
-      </w:r>
-      <w:r>
-        <w:rPr>
-          <w:lang w:val="en-US"/>
-        </w:rPr>
-        <w:t xml:space="preserve"> data?</w:t>
+        <w:spacing w:line="240" w:lineRule="auto"/>
+        <w:rPr>
+          <w:lang w:val="en-US"/>
+        </w:rPr>
+      </w:pPr>
+      <w:r>
+        <w:rPr>
+          <w:lang w:val="en-US"/>
+        </w:rPr>
+        <w:t>[</w:t>
+      </w:r>
+      <w:r>
+        <w:rPr>
+          <w:lang w:val="en-US"/>
+        </w:rPr>
+        <w:t>It’s possible to v</w:t>
+      </w:r>
+      <w:r>
+        <w:rPr>
+          <w:lang w:val="en-US"/>
+        </w:rPr>
+        <w:t>isualize the vectors in a 2-dimensional space via PCA.]</w:t>
       </w:r>
     </w:p>
     <w:p>
       <w:pPr>
-        <w:pStyle w:val="ListParagraph"/>
-        <w:numPr>
-          <w:ilvl w:val="1"/>
-          <w:numId w:val="42"/>
-        </w:numPr>
-        <w:rPr>
-          <w:rFonts w:eastAsiaTheme="minorEastAsia"/>
-          <w:lang w:val="en-US"/>
-        </w:rPr>
-      </w:pPr>
-      <w:r>
-        <w:rPr>
-          <w:lang w:val="en-US"/>
-        </w:rPr>
-        <w:t>a</w:t>
-      </w:r>
+        <w:spacing w:line="240" w:lineRule="auto"/>
+        <w:rPr>
+          <w:lang w:val="en-US"/>
+        </w:rPr>
+      </w:pPr>
     </w:p>
     <w:p>
       <w:pPr>
-        <w:pStyle w:val="ListParagraph"/>
-        <w:numPr>
-          <w:ilvl w:val="0"/>
-          <w:numId w:val="42"/>
-        </w:numPr>
-        <w:rPr>
-          <w:lang w:val="en-US"/>
-        </w:rPr>
-      </w:pPr>
-      <w:r>
-        <w:rPr>
-          <w:lang w:val="en-US"/>
-        </w:rPr>
-        <w:t xml:space="preserve">How do we handle </w:t>
-      </w:r>
-      <w:r>
-        <w:rPr>
-          <w:lang w:val="en-US"/>
-        </w:rPr>
-        <w:t>text inputs which</w:t>
-      </w:r>
-      <w:r>
-        <w:rPr>
-          <w:lang w:val="en-US"/>
-        </w:rPr>
-        <w:t xml:space="preserve"> </w:t>
-      </w:r>
-      <w:r>
-        <w:rPr>
-          <w:lang w:val="en-US"/>
-        </w:rPr>
-        <w:t xml:space="preserve">could have multiple </w:t>
-      </w:r>
-      <w:r>
-        <w:rPr>
-          <w:lang w:val="en-US"/>
-        </w:rPr>
-        <w:t>intents</w:t>
-      </w:r>
-      <w:r>
-        <w:rPr>
-          <w:lang w:val="en-US"/>
-        </w:rPr>
-        <w:t xml:space="preserve">? </w:t>
+        <w:spacing w:line="240" w:lineRule="auto"/>
+        <w:rPr>
+          <w:lang w:val="en-US"/>
+        </w:rPr>
+      </w:pPr>
+      <w:r>
+        <w:rPr>
+          <w:lang w:val="en-US"/>
+        </w:rPr>
+        <w:t>First step: overfit on fragment.</w:t>
+      </w:r>
+      <w:r>
+        <w:rPr>
+          <w:lang w:val="en-US"/>
+        </w:rPr>
+        <w:br/>
+      </w:r>
+      <w:r>
+        <w:rPr>
+          <w:lang w:val="en-US"/>
+        </w:rPr>
+        <w:t xml:space="preserve">INFO : </w:t>
+      </w:r>
+      <w:proofErr w:type="spellStart"/>
+      <w:r>
+        <w:rPr>
+          <w:lang w:val="en-US"/>
+        </w:rPr>
+        <w:t>class_names</w:t>
+      </w:r>
+      <w:proofErr w:type="spellEnd"/>
+      <w:r>
+        <w:rPr>
+          <w:lang w:val="en-US"/>
+        </w:rPr>
+        <w:t xml:space="preserve"> = ['definition', '</w:t>
+      </w:r>
+      <w:proofErr w:type="spellStart"/>
+      <w:r>
+        <w:rPr>
+          <w:lang w:val="en-US"/>
+        </w:rPr>
+        <w:t>meaning_of_life</w:t>
+      </w:r>
+      <w:proofErr w:type="spellEnd"/>
+      <w:r>
+        <w:rPr>
+          <w:lang w:val="en-US"/>
+        </w:rPr>
+        <w:t>', 'timer', 'transfer']</w:t>
       </w:r>
     </w:p>
     <w:p>
       <w:pPr>
-        <w:pStyle w:val="ListParagraph"/>
-        <w:numPr>
-          <w:ilvl w:val="1"/>
-          <w:numId w:val="42"/>
-        </w:numPr>
-        <w:rPr>
-          <w:lang w:val="en-US"/>
-        </w:rPr>
-      </w:pPr>
-      <w:r>
-        <w:rPr>
-          <w:lang w:val="en-US"/>
-        </w:rPr>
-        <w:t>b</w:t>
+        <w:spacing w:line="240" w:lineRule="auto"/>
+        <w:rPr>
+          <w:lang w:val="en-US"/>
+        </w:rPr>
+      </w:pPr>
+      <w:r>
+        <w:rPr>
+          <w:lang w:val="en-US"/>
+        </w:rPr>
+        <w:t xml:space="preserve">INFO :  ****** Current epoch: 1 ****** </w:t>
+      </w:r>
+      <w:r>
+        <w:rPr>
+          <w:lang w:val="en-US"/>
+        </w:rPr>
+        <w:br/>
+      </w:r>
+      <w:r>
+        <w:rPr>
+          <w:lang w:val="en-US"/>
+        </w:rPr>
+        <w:t xml:space="preserve">INFO : Training sample: </w:t>
+      </w:r>
+      <w:r>
+        <w:rPr>
+          <w:lang w:val="en-US"/>
+        </w:rPr>
+        <w:tab/>
+        <w:t xml:space="preserve"> 12/ 60 ...</w:t>
+      </w:r>
+      <w:r>
+        <w:rPr>
+          <w:lang w:val="en-US"/>
+        </w:rPr>
+        <w:br/>
+      </w:r>
+      <w:r>
+        <w:rPr>
+          <w:lang w:val="en-US"/>
+        </w:rPr>
+        <w:t xml:space="preserve">INFO : Training sample: </w:t>
+      </w:r>
+      <w:r>
+        <w:rPr>
+          <w:lang w:val="en-US"/>
+        </w:rPr>
+        <w:tab/>
+        <w:t xml:space="preserve"> 24/ 60 ...</w:t>
+      </w:r>
+      <w:r>
+        <w:rPr>
+          <w:lang w:val="en-US"/>
+        </w:rPr>
+        <w:br/>
+      </w:r>
+      <w:r>
+        <w:rPr>
+          <w:lang w:val="en-US"/>
+        </w:rPr>
+        <w:t xml:space="preserve">INFO : Training sample: </w:t>
+      </w:r>
+      <w:r>
+        <w:rPr>
+          <w:lang w:val="en-US"/>
+        </w:rPr>
+        <w:tab/>
+        <w:t xml:space="preserve"> 36/ 60 ...</w:t>
+      </w:r>
+      <w:r>
+        <w:rPr>
+          <w:lang w:val="en-US"/>
+        </w:rPr>
+        <w:br/>
+      </w:r>
+      <w:r>
+        <w:rPr>
+          <w:lang w:val="en-US"/>
+        </w:rPr>
+        <w:t xml:space="preserve">INFO : Training sample: </w:t>
+      </w:r>
+      <w:r>
+        <w:rPr>
+          <w:lang w:val="en-US"/>
+        </w:rPr>
+        <w:tab/>
+        <w:t xml:space="preserve"> 48/ 60 ...</w:t>
+      </w:r>
+      <w:r>
+        <w:rPr>
+          <w:lang w:val="en-US"/>
+        </w:rPr>
+        <w:br/>
+      </w:r>
+      <w:r>
+        <w:rPr>
+          <w:lang w:val="en-US"/>
+        </w:rPr>
+        <w:t xml:space="preserve">INFO : Training sample: </w:t>
+      </w:r>
+      <w:r>
+        <w:rPr>
+          <w:lang w:val="en-US"/>
+        </w:rPr>
+        <w:tab/>
+        <w:t xml:space="preserve"> 60/ 60 ...</w:t>
       </w:r>
     </w:p>
     <w:p>
       <w:pPr>
-        <w:pStyle w:val="ListParagraph"/>
-        <w:numPr>
-          <w:ilvl w:val="0"/>
-          <w:numId w:val="42"/>
-        </w:numPr>
-        <w:rPr>
-          <w:lang w:val="en-US"/>
-        </w:rPr>
-      </w:pPr>
-      <w:r>
-        <w:rPr>
-          <w:lang w:val="en-US"/>
-        </w:rPr>
-        <w:t xml:space="preserve">How will dialect </w:t>
-      </w:r>
-      <w:r>
-        <w:rPr>
-          <w:lang w:val="en-US"/>
-        </w:rPr>
-        <w:t xml:space="preserve">or slang impact </w:t>
-      </w:r>
-      <w:r>
-        <w:rPr>
-          <w:lang w:val="en-US"/>
-        </w:rPr>
-        <w:t xml:space="preserve">the solution? </w:t>
+        <w:spacing w:line="240" w:lineRule="auto"/>
+        <w:rPr>
+          <w:lang w:val="en-US"/>
+        </w:rPr>
+      </w:pPr>
+      <w:r>
+        <w:rPr>
+          <w:lang w:val="en-US"/>
+        </w:rPr>
+        <w:t>INFO : loss=1.38 ; accuracy=0.333</w:t>
+      </w:r>
+      <w:r>
+        <w:rPr>
+          <w:lang w:val="en-US"/>
+        </w:rPr>
+        <w:br/>
+      </w:r>
+      <w:r>
+        <w:rPr>
+          <w:lang w:val="en-US"/>
+        </w:rPr>
+        <w:t>INFO : precision=[0.0, 0.36, 0.0, 0.2]</w:t>
+      </w:r>
+      <w:r>
+        <w:rPr>
+          <w:lang w:val="en-US"/>
+        </w:rPr>
+        <w:br/>
+      </w:r>
+      <w:r>
+        <w:rPr>
+          <w:lang w:val="en-US"/>
+        </w:rPr>
+        <w:t>Recall=[0.0, 0.9, 0.0, 0.1]</w:t>
+      </w:r>
+      <w:r>
+        <w:rPr>
+          <w:lang w:val="en-US"/>
+        </w:rPr>
+        <w:br/>
+      </w:r>
+      <w:r>
+        <w:rPr>
+          <w:lang w:val="en-US"/>
+        </w:rPr>
+        <w:t>INFO : F1_score=[0.0, 0.51, 0.0, 0.13]</w:t>
       </w:r>
     </w:p>
     <w:p>
       <w:pPr>
-        <w:pStyle w:val="ListParagraph"/>
-        <w:numPr>
-          <w:ilvl w:val="1"/>
-          <w:numId w:val="42"/>
-        </w:numPr>
-        <w:rPr>
-          <w:lang w:val="en-US"/>
-        </w:rPr>
-      </w:pPr>
-      <w:r>
-        <w:rPr>
-          <w:lang w:val="en-US"/>
-        </w:rPr>
-        <w:t>c</w:t>
+        <w:spacing w:line="240" w:lineRule="auto"/>
+        <w:rPr>
+          <w:lang w:val="en-US"/>
+        </w:rPr>
+      </w:pPr>
+      <w:r>
+        <w:rPr>
+          <w:lang w:val="en-US"/>
+        </w:rPr>
+        <w:t xml:space="preserve">INFO :  ****** Current epoch: 40 ****** </w:t>
       </w:r>
     </w:p>
     <w:p>
       <w:pPr>
-        <w:pStyle w:val="ListParagraph"/>
-        <w:numPr>
-          <w:ilvl w:val="0"/>
-          <w:numId w:val="42"/>
-        </w:numPr>
-        <w:rPr>
-          <w:lang w:val="en-US"/>
-        </w:rPr>
-      </w:pPr>
-      <w:r>
-        <w:rPr>
-          <w:lang w:val="en-US"/>
-        </w:rPr>
-        <w:t xml:space="preserve">What do </w:t>
-      </w:r>
-      <w:r>
-        <w:rPr>
-          <w:lang w:val="en-US"/>
-        </w:rPr>
-        <w:t xml:space="preserve">you expect </w:t>
-      </w:r>
-      <w:r>
-        <w:rPr>
-          <w:lang w:val="en-US"/>
-        </w:rPr>
-        <w:t xml:space="preserve">your solutions </w:t>
-      </w:r>
-      <w:r>
-        <w:rPr>
-          <w:lang w:val="en-US"/>
-        </w:rPr>
-        <w:t xml:space="preserve">weaker sides to </w:t>
-      </w:r>
-      <w:r>
-        <w:rPr>
-          <w:lang w:val="en-US"/>
-        </w:rPr>
-        <w:t xml:space="preserve">be? </w:t>
+        <w:spacing w:line="240" w:lineRule="auto"/>
+        <w:rPr>
+          <w:lang w:val="en-US"/>
+        </w:rPr>
+      </w:pPr>
+      <w:r>
+        <w:rPr>
+          <w:lang w:val="en-US"/>
+        </w:rPr>
+        <w:t xml:space="preserve">INFO : Training sample: </w:t>
+      </w:r>
+      <w:r>
+        <w:rPr>
+          <w:lang w:val="en-US"/>
+        </w:rPr>
+        <w:tab/>
+        <w:t xml:space="preserve"> 12/ 60 ...</w:t>
+      </w:r>
+      <w:r>
+        <w:rPr>
+          <w:lang w:val="en-US"/>
+        </w:rPr>
+        <w:br/>
+      </w:r>
+      <w:r>
+        <w:rPr>
+          <w:lang w:val="en-US"/>
+        </w:rPr>
+        <w:t xml:space="preserve">INFO : Training sample: </w:t>
+      </w:r>
+      <w:r>
+        <w:rPr>
+          <w:lang w:val="en-US"/>
+        </w:rPr>
+        <w:tab/>
+        <w:t xml:space="preserve"> 24/ 60 ...</w:t>
+      </w:r>
+      <w:r>
+        <w:rPr>
+          <w:lang w:val="en-US"/>
+        </w:rPr>
+        <w:br/>
+      </w:r>
+      <w:r>
+        <w:rPr>
+          <w:lang w:val="en-US"/>
+        </w:rPr>
+        <w:t xml:space="preserve">INFO : Training sample: </w:t>
+      </w:r>
+      <w:r>
+        <w:rPr>
+          <w:lang w:val="en-US"/>
+        </w:rPr>
+        <w:tab/>
+        <w:t xml:space="preserve"> 36/ 60 ...</w:t>
+      </w:r>
+      <w:r>
+        <w:rPr>
+          <w:lang w:val="en-US"/>
+        </w:rPr>
+        <w:br/>
+      </w:r>
+      <w:r>
+        <w:rPr>
+          <w:lang w:val="en-US"/>
+        </w:rPr>
+        <w:t xml:space="preserve">INFO : Training sample: </w:t>
+      </w:r>
+      <w:r>
+        <w:rPr>
+          <w:lang w:val="en-US"/>
+        </w:rPr>
+        <w:tab/>
+        <w:t xml:space="preserve"> 48/ 60 ...</w:t>
+      </w:r>
+      <w:r>
+        <w:rPr>
+          <w:lang w:val="en-US"/>
+        </w:rPr>
+        <w:br/>
+      </w:r>
+      <w:r>
+        <w:rPr>
+          <w:lang w:val="en-US"/>
+        </w:rPr>
+        <w:t xml:space="preserve">INFO : Training sample: </w:t>
+      </w:r>
+      <w:r>
+        <w:rPr>
+          <w:lang w:val="en-US"/>
+        </w:rPr>
+        <w:tab/>
+        <w:t xml:space="preserve"> 60/ 60 ...</w:t>
       </w:r>
     </w:p>
     <w:p>
       <w:pPr>
-        <w:pStyle w:val="ListParagraph"/>
-        <w:numPr>
-          <w:ilvl w:val="1"/>
-          <w:numId w:val="42"/>
-        </w:numPr>
-        <w:rPr>
-          <w:lang w:val="en-US"/>
-        </w:rPr>
-      </w:pPr>
-      <w:r>
-        <w:rPr>
-          <w:lang w:val="en-US"/>
-        </w:rPr>
-        <w:t>d</w:t>
+        <w:spacing w:line="240" w:lineRule="auto"/>
+        <w:rPr>
+          <w:lang w:val="en-US"/>
+        </w:rPr>
+      </w:pPr>
+      <w:r>
+        <w:rPr>
+          <w:lang w:val="en-US"/>
+        </w:rPr>
+        <w:t>INFO : loss=0.52 ; accuracy=1.0</w:t>
+      </w:r>
+      <w:r>
+        <w:rPr>
+          <w:lang w:val="en-US"/>
+        </w:rPr>
+        <w:br/>
+      </w:r>
+      <w:r>
+        <w:rPr>
+          <w:lang w:val="en-US"/>
+        </w:rPr>
+        <w:t>INFO : precision=[1.0, 1.0, 1.0, 1.0]</w:t>
+      </w:r>
+      <w:r>
+        <w:rPr>
+          <w:lang w:val="en-US"/>
+        </w:rPr>
+        <w:br/>
+      </w:r>
+      <w:r>
+        <w:rPr>
+          <w:lang w:val="en-US"/>
+        </w:rPr>
+        <w:t>Recall=[1.0, 1.0, 1.0, 1.0]</w:t>
+      </w:r>
+      <w:r>
+        <w:rPr>
+          <w:lang w:val="en-US"/>
+        </w:rPr>
+        <w:br/>
+      </w:r>
+      <w:r>
+        <w:rPr>
+          <w:lang w:val="en-US"/>
+        </w:rPr>
+        <w:t>INFO : F1_score=[1.0, 1.0, 1.0, 1.0]</w:t>
       </w:r>
     </w:p>
     <w:p>
       <w:pPr>
-        <w:rPr>
-          <w:lang w:val="en-US"/>
-        </w:rPr>
-      </w:pPr>
-      <w:r>
-        <w:rPr>
-          <w:lang w:val="en-US"/>
-        </w:rPr>
-        <w:br w:type="page"/>
-      </w:r>
+        <w:spacing w:line="240" w:lineRule="auto"/>
+        <w:rPr>
+          <w:lang w:val="en-US"/>
+        </w:rPr>
+      </w:pPr>
     </w:p>
     <w:p>
       <w:pPr>
@@ -5400,49 +5576,1226 @@
         <w:rPr>
           <w:lang w:val="en-US"/>
         </w:rPr>
-        <w:lastRenderedPageBreak/>
-        <w:t>Possible baselines, with the caveat t</w:t>
-      </w:r>
-      <w:r>
-        <w:rPr>
-          <w:lang w:val="en-US"/>
-        </w:rPr>
-        <w:t>hat we do not have slot labels, but only sentence classification labels, as in:</w:t>
-      </w:r>
-      <w:r>
-        <w:rPr>
-          <w:lang w:val="en-US"/>
-        </w:rPr>
-        <w:br/>
-      </w:r>
-      <w:r>
-        <w:rPr>
-          <w:lang w:val="en-US"/>
-        </w:rPr>
-        <w:t>["what is the scheduled arrival time for my flight", "</w:t>
-      </w:r>
-      <w:proofErr w:type="spellStart"/>
-      <w:r>
-        <w:rPr>
-          <w:lang w:val="en-US"/>
-        </w:rPr>
-        <w:t>flight_status</w:t>
-      </w:r>
-      <w:proofErr w:type="spellEnd"/>
-      <w:r>
-        <w:rPr>
-          <w:lang w:val="en-US"/>
-        </w:rPr>
-        <w:t>"]</w:t>
+        <w:t>Second step: add early-stop based on the validation set</w:t>
       </w:r>
     </w:p>
     <w:p>
       <w:pPr>
+        <w:spacing w:after="0" w:line="240" w:lineRule="auto"/>
+        <w:rPr>
+          <w:lang w:val="en-US"/>
+        </w:rPr>
+      </w:pPr>
+      <w:r>
+        <w:rPr>
+          <w:lang w:val="en-US"/>
+        </w:rPr>
+        <w:t xml:space="preserve">INFO : </w:t>
+      </w:r>
+      <w:proofErr w:type="spellStart"/>
+      <w:r>
+        <w:rPr>
+          <w:lang w:val="en-US"/>
+        </w:rPr>
+        <w:t>class_names</w:t>
+      </w:r>
+      <w:proofErr w:type="spellEnd"/>
+      <w:r>
+        <w:rPr>
+          <w:lang w:val="en-US"/>
+        </w:rPr>
+        <w:t xml:space="preserve"> = ['</w:t>
+      </w:r>
+      <w:proofErr w:type="spellStart"/>
+      <w:r>
+        <w:rPr>
+          <w:lang w:val="en-US"/>
+        </w:rPr>
+        <w:t>accept_reservations</w:t>
+      </w:r>
+      <w:proofErr w:type="spellEnd"/>
+      <w:r>
+        <w:rPr>
+          <w:lang w:val="en-US"/>
+        </w:rPr>
+        <w:t>', '</w:t>
+      </w:r>
+      <w:proofErr w:type="spellStart"/>
+      <w:r>
+        <w:rPr>
+          <w:lang w:val="en-US"/>
+        </w:rPr>
+        <w:t>account_blocked</w:t>
+      </w:r>
+      <w:proofErr w:type="spellEnd"/>
+      <w:r>
+        <w:rPr>
+          <w:lang w:val="en-US"/>
+        </w:rPr>
+        <w:t>', 'alarm', '</w:t>
+      </w:r>
+      <w:proofErr w:type="spellStart"/>
+      <w:r>
+        <w:rPr>
+          <w:lang w:val="en-US"/>
+        </w:rPr>
+        <w:t>application_status</w:t>
+      </w:r>
+      <w:proofErr w:type="spellEnd"/>
+      <w:r>
+        <w:rPr>
+          <w:lang w:val="en-US"/>
+        </w:rPr>
+        <w:t>', '</w:t>
+      </w:r>
+      <w:proofErr w:type="spellStart"/>
+      <w:r>
+        <w:rPr>
+          <w:lang w:val="en-US"/>
+        </w:rPr>
+        <w:t>apr</w:t>
+      </w:r>
+      <w:proofErr w:type="spellEnd"/>
+      <w:r>
+        <w:rPr>
+          <w:lang w:val="en-US"/>
+        </w:rPr>
+        <w:t>', '</w:t>
+      </w:r>
+      <w:proofErr w:type="spellStart"/>
+      <w:r>
+        <w:rPr>
+          <w:lang w:val="en-US"/>
+        </w:rPr>
+        <w:t>are_you_a_bot</w:t>
+      </w:r>
+      <w:proofErr w:type="spellEnd"/>
+      <w:r>
+        <w:rPr>
+          <w:lang w:val="en-US"/>
+        </w:rPr>
+        <w:t xml:space="preserve">', 'balance', </w:t>
+      </w:r>
+      <w:r>
+        <w:rPr>
+          <w:lang w:val="en-US"/>
+        </w:rPr>
+        <w:t>…</w:t>
+      </w:r>
+      <w:r>
+        <w:rPr>
+          <w:lang w:val="en-US"/>
+        </w:rPr>
+        <w:t xml:space="preserve"> '</w:t>
+      </w:r>
+      <w:proofErr w:type="spellStart"/>
+      <w:r>
+        <w:rPr>
+          <w:lang w:val="en-US"/>
+        </w:rPr>
+        <w:t>what_is_your_name</w:t>
+      </w:r>
+      <w:proofErr w:type="spellEnd"/>
+      <w:r>
+        <w:rPr>
+          <w:lang w:val="en-US"/>
+        </w:rPr>
+        <w:t>', '</w:t>
+      </w:r>
+      <w:proofErr w:type="spellStart"/>
+      <w:r>
+        <w:rPr>
+          <w:lang w:val="en-US"/>
+        </w:rPr>
+        <w:t>what_song</w:t>
+      </w:r>
+      <w:proofErr w:type="spellEnd"/>
+      <w:r>
+        <w:rPr>
+          <w:lang w:val="en-US"/>
+        </w:rPr>
+        <w:t>', '</w:t>
+      </w:r>
+      <w:proofErr w:type="spellStart"/>
+      <w:r>
+        <w:rPr>
+          <w:lang w:val="en-US"/>
+        </w:rPr>
+        <w:t>where_are_you_from</w:t>
+      </w:r>
+      <w:proofErr w:type="spellEnd"/>
+      <w:r>
+        <w:rPr>
+          <w:lang w:val="en-US"/>
+        </w:rPr>
+        <w:t>', '</w:t>
+      </w:r>
+      <w:proofErr w:type="spellStart"/>
+      <w:r>
+        <w:rPr>
+          <w:lang w:val="en-US"/>
+        </w:rPr>
+        <w:t>whisper_mode</w:t>
+      </w:r>
+      <w:proofErr w:type="spellEnd"/>
+      <w:r>
+        <w:rPr>
+          <w:lang w:val="en-US"/>
+        </w:rPr>
+        <w:t>', '</w:t>
+      </w:r>
+      <w:proofErr w:type="spellStart"/>
+      <w:r>
+        <w:rPr>
+          <w:lang w:val="en-US"/>
+        </w:rPr>
+        <w:t>who_do_you_work_for</w:t>
+      </w:r>
+      <w:proofErr w:type="spellEnd"/>
+      <w:r>
+        <w:rPr>
+          <w:lang w:val="en-US"/>
+        </w:rPr>
+        <w:t>', '</w:t>
+      </w:r>
+      <w:proofErr w:type="spellStart"/>
+      <w:r>
+        <w:rPr>
+          <w:lang w:val="en-US"/>
+        </w:rPr>
+        <w:t>who_made_you</w:t>
+      </w:r>
+      <w:proofErr w:type="spellEnd"/>
+      <w:r>
+        <w:rPr>
+          <w:lang w:val="en-US"/>
+        </w:rPr>
+        <w:t>', 'yes']</w:t>
+      </w:r>
+    </w:p>
+    <w:p>
+      <w:pPr>
         <w:spacing w:line="240" w:lineRule="auto"/>
         <w:rPr>
           <w:lang w:val="en-US"/>
         </w:rPr>
       </w:pPr>
+    </w:p>
+    <w:tbl>
+      <w:tblPr>
+        <w:tblStyle w:val="TableGrid"/>
+        <w:tblW w:w="0" w:type="auto"/>
+        <w:tblLook w:val="04A0" w:firstRow="1" w:lastRow="0" w:firstColumn="1" w:lastColumn="0" w:noHBand="0" w:noVBand="1"/>
+      </w:tblPr>
+      <w:tblGrid>
+        <w:gridCol w:w="4814"/>
+        <w:gridCol w:w="4814"/>
+      </w:tblGrid>
+      <w:tr>
+        <w:tc>
+          <w:tcPr>
+            <w:tcW w:w="4814" w:type="dxa"/>
+          </w:tcPr>
+          <w:p>
+            <w:pPr>
+              <w:rPr>
+                <w:lang w:val="en-US"/>
+              </w:rPr>
+            </w:pPr>
+            <w:r>
+              <w:rPr>
+                <w:lang w:val="en-US"/>
+              </w:rPr>
+              <w:t xml:space="preserve">INFO :  ****** Current epoch: 1 ****** </w:t>
+            </w:r>
+          </w:p>
+          <w:p>
+            <w:pPr>
+              <w:rPr>
+                <w:lang w:val="en-US"/>
+              </w:rPr>
+            </w:pPr>
+            <w:r>
+              <w:rPr>
+                <w:lang w:val="en-US"/>
+              </w:rPr>
+              <w:t xml:space="preserve">INFO : Training sample: </w:t>
+            </w:r>
+            <w:r>
+              <w:rPr>
+                <w:lang w:val="en-US"/>
+              </w:rPr>
+              <w:tab/>
+              <w:t xml:space="preserve"> 60/ 300 ...</w:t>
+            </w:r>
+          </w:p>
+          <w:p>
+            <w:pPr>
+              <w:rPr>
+                <w:lang w:val="en-US"/>
+              </w:rPr>
+            </w:pPr>
+            <w:r>
+              <w:rPr>
+                <w:lang w:val="en-US"/>
+              </w:rPr>
+              <w:t xml:space="preserve">INFO : Training sample: </w:t>
+            </w:r>
+            <w:r>
+              <w:rPr>
+                <w:lang w:val="en-US"/>
+              </w:rPr>
+              <w:tab/>
+              <w:t xml:space="preserve"> 120/ 300 ...</w:t>
+            </w:r>
+          </w:p>
+          <w:p>
+            <w:pPr>
+              <w:rPr>
+                <w:lang w:val="en-US"/>
+              </w:rPr>
+            </w:pPr>
+            <w:r>
+              <w:rPr>
+                <w:lang w:val="en-US"/>
+              </w:rPr>
+              <w:t xml:space="preserve">INFO : Training sample: </w:t>
+            </w:r>
+            <w:r>
+              <w:rPr>
+                <w:lang w:val="en-US"/>
+              </w:rPr>
+              <w:tab/>
+              <w:t xml:space="preserve"> 180/ 300 ...</w:t>
+            </w:r>
+          </w:p>
+          <w:p>
+            <w:pPr>
+              <w:rPr>
+                <w:lang w:val="en-US"/>
+              </w:rPr>
+            </w:pPr>
+            <w:r>
+              <w:rPr>
+                <w:lang w:val="en-US"/>
+              </w:rPr>
+              <w:t xml:space="preserve">INFO : Training sample: </w:t>
+            </w:r>
+            <w:r>
+              <w:rPr>
+                <w:lang w:val="en-US"/>
+              </w:rPr>
+              <w:tab/>
+              <w:t xml:space="preserve"> 240/ 300 ...</w:t>
+            </w:r>
+          </w:p>
+          <w:p>
+            <w:pPr>
+              <w:rPr>
+                <w:lang w:val="en-US"/>
+              </w:rPr>
+            </w:pPr>
+            <w:r>
+              <w:rPr>
+                <w:lang w:val="en-US"/>
+              </w:rPr>
+              <w:t xml:space="preserve">INFO : Training sample: </w:t>
+            </w:r>
+            <w:r>
+              <w:rPr>
+                <w:lang w:val="en-US"/>
+              </w:rPr>
+              <w:tab/>
+              <w:t xml:space="preserve"> 300/ 300 ...</w:t>
+            </w:r>
+          </w:p>
+          <w:p>
+            <w:pPr>
+              <w:rPr>
+                <w:lang w:val="en-US"/>
+              </w:rPr>
+            </w:pPr>
+            <w:r>
+              <w:rPr>
+                <w:lang w:val="en-US"/>
+              </w:rPr>
+              <w:t>INFO : loss=5.01 ; accuracy=0.003</w:t>
+            </w:r>
+          </w:p>
+          <w:p>
+            <w:pPr>
+              <w:rPr>
+                <w:lang w:val="en-US"/>
+              </w:rPr>
+            </w:pPr>
+            <w:r>
+              <w:rPr>
+                <w:lang w:val="en-US"/>
+              </w:rPr>
+              <w:t xml:space="preserve">INFO : precision=[0.0, 0.0, 0.0, </w:t>
+            </w:r>
+            <w:r>
+              <w:rPr>
+                <w:lang w:val="en-US"/>
+              </w:rPr>
+              <w:t>…</w:t>
+            </w:r>
+            <w:r>
+              <w:rPr>
+                <w:lang w:val="en-US"/>
+              </w:rPr>
+              <w:t xml:space="preserve"> 0.0, 0.0, 0.0]</w:t>
+            </w:r>
+          </w:p>
+          <w:p>
+            <w:pPr>
+              <w:rPr>
+                <w:lang w:val="en-US"/>
+              </w:rPr>
+            </w:pPr>
+            <w:r>
+              <w:rPr>
+                <w:lang w:val="en-US"/>
+              </w:rPr>
+              <w:lastRenderedPageBreak/>
+              <w:t xml:space="preserve">Recall=[0.0, 0.0, 0.0, </w:t>
+            </w:r>
+            <w:r>
+              <w:rPr>
+                <w:lang w:val="en-US"/>
+              </w:rPr>
+              <w:t>…</w:t>
+            </w:r>
+            <w:r>
+              <w:rPr>
+                <w:lang w:val="en-US"/>
+              </w:rPr>
+              <w:t xml:space="preserve"> 0.0, 0.0, 0.0]</w:t>
+            </w:r>
+          </w:p>
+          <w:p>
+            <w:pPr>
+              <w:rPr>
+                <w:lang w:val="en-US"/>
+              </w:rPr>
+            </w:pPr>
+            <w:r>
+              <w:rPr>
+                <w:lang w:val="en-US"/>
+              </w:rPr>
+              <w:t xml:space="preserve">INFO : F1_score=[0.0, 0.0, 0.0, </w:t>
+            </w:r>
+            <w:r>
+              <w:rPr>
+                <w:lang w:val="en-US"/>
+              </w:rPr>
+              <w:t>…</w:t>
+            </w:r>
+            <w:r>
+              <w:rPr>
+                <w:lang w:val="en-US"/>
+              </w:rPr>
+              <w:t>, 0.0, 0.0, 0.0]</w:t>
+            </w:r>
+          </w:p>
+        </w:tc>
+        <w:tc>
+          <w:tcPr>
+            <w:tcW w:w="4814" w:type="dxa"/>
+          </w:tcPr>
+          <w:p>
+            <w:pPr>
+              <w:rPr>
+                <w:lang w:val="en-US"/>
+              </w:rPr>
+            </w:pPr>
+            <w:r>
+              <w:rPr>
+                <w:lang w:val="en-US"/>
+              </w:rPr>
+              <w:lastRenderedPageBreak/>
+              <w:t>Evaluation</w:t>
+            </w:r>
+          </w:p>
+          <w:p>
+            <w:pPr>
+              <w:rPr>
+                <w:lang w:val="en-US"/>
+              </w:rPr>
+            </w:pPr>
+            <w:r>
+              <w:rPr>
+                <w:lang w:val="en-US"/>
+              </w:rPr>
+              <w:t xml:space="preserve">INFO : Sample: </w:t>
+            </w:r>
+            <w:r>
+              <w:rPr>
+                <w:lang w:val="en-US"/>
+              </w:rPr>
+              <w:tab/>
+              <w:t xml:space="preserve"> 30/ 150 ...</w:t>
+            </w:r>
+          </w:p>
+          <w:p>
+            <w:pPr>
+              <w:rPr>
+                <w:lang w:val="en-US"/>
+              </w:rPr>
+            </w:pPr>
+            <w:r>
+              <w:rPr>
+                <w:lang w:val="en-US"/>
+              </w:rPr>
+              <w:t xml:space="preserve">INFO : Sample: </w:t>
+            </w:r>
+            <w:r>
+              <w:rPr>
+                <w:lang w:val="en-US"/>
+              </w:rPr>
+              <w:tab/>
+              <w:t xml:space="preserve"> 60/ 150 ...</w:t>
+            </w:r>
+          </w:p>
+          <w:p>
+            <w:pPr>
+              <w:rPr>
+                <w:lang w:val="en-US"/>
+              </w:rPr>
+            </w:pPr>
+            <w:r>
+              <w:rPr>
+                <w:lang w:val="en-US"/>
+              </w:rPr>
+              <w:t xml:space="preserve">INFO : Sample: </w:t>
+            </w:r>
+            <w:r>
+              <w:rPr>
+                <w:lang w:val="en-US"/>
+              </w:rPr>
+              <w:tab/>
+              <w:t xml:space="preserve"> 90/ 150 ...</w:t>
+            </w:r>
+          </w:p>
+          <w:p>
+            <w:pPr>
+              <w:rPr>
+                <w:lang w:val="en-US"/>
+              </w:rPr>
+            </w:pPr>
+            <w:r>
+              <w:rPr>
+                <w:lang w:val="en-US"/>
+              </w:rPr>
+              <w:t xml:space="preserve">INFO : Sample: </w:t>
+            </w:r>
+            <w:r>
+              <w:rPr>
+                <w:lang w:val="en-US"/>
+              </w:rPr>
+              <w:tab/>
+              <w:t xml:space="preserve"> 120/ 150 ...</w:t>
+            </w:r>
+          </w:p>
+          <w:p>
+            <w:pPr>
+              <w:rPr>
+                <w:lang w:val="en-US"/>
+              </w:rPr>
+            </w:pPr>
+            <w:r>
+              <w:rPr>
+                <w:lang w:val="en-US"/>
+              </w:rPr>
+              <w:t xml:space="preserve">INFO : Sample: </w:t>
+            </w:r>
+            <w:r>
+              <w:rPr>
+                <w:lang w:val="en-US"/>
+              </w:rPr>
+              <w:tab/>
+              <w:t xml:space="preserve"> 150/ 150 ...</w:t>
+            </w:r>
+          </w:p>
+          <w:p>
+            <w:pPr>
+              <w:rPr>
+                <w:lang w:val="en-US"/>
+              </w:rPr>
+            </w:pPr>
+            <w:r>
+              <w:rPr>
+                <w:lang w:val="en-US"/>
+              </w:rPr>
+              <w:t>INFO : loss=5.0 ; accuracy=0.0</w:t>
+            </w:r>
+          </w:p>
+          <w:p>
+            <w:pPr>
+              <w:rPr>
+                <w:lang w:val="it-IT"/>
+              </w:rPr>
+            </w:pPr>
+            <w:r>
+              <w:rPr>
+                <w:lang w:val="it-IT"/>
+              </w:rPr>
+              <w:t xml:space="preserve">INFO : </w:t>
+            </w:r>
+            <w:proofErr w:type="spellStart"/>
+            <w:r>
+              <w:rPr>
+                <w:lang w:val="it-IT"/>
+              </w:rPr>
+              <w:t>precision</w:t>
+            </w:r>
+            <w:proofErr w:type="spellEnd"/>
+            <w:r>
+              <w:rPr>
+                <w:lang w:val="it-IT"/>
+              </w:rPr>
+              <w:t xml:space="preserve">=[0.0, 0.0, 0.0, </w:t>
+            </w:r>
+            <w:r>
+              <w:rPr>
+                <w:lang w:val="it-IT"/>
+              </w:rPr>
+              <w:t>…</w:t>
+            </w:r>
+            <w:r>
+              <w:rPr>
+                <w:lang w:val="it-IT"/>
+              </w:rPr>
+              <w:t xml:space="preserve"> 0.0, 0.0, 0.0]</w:t>
+            </w:r>
+          </w:p>
+          <w:p>
+            <w:pPr>
+              <w:rPr>
+                <w:lang w:val="en-US"/>
+              </w:rPr>
+            </w:pPr>
+            <w:r>
+              <w:rPr>
+                <w:lang w:val="it-IT"/>
+              </w:rPr>
+              <w:lastRenderedPageBreak/>
+              <w:t>INFO : F1_score=[0.0, 0.0, 0.0, 0</w:t>
+            </w:r>
+            <w:r>
+              <w:rPr>
+                <w:lang w:val="it-IT"/>
+              </w:rPr>
+              <w:t>…</w:t>
+            </w:r>
+            <w:r>
+              <w:rPr>
+                <w:lang w:val="it-IT"/>
+              </w:rPr>
+              <w:t xml:space="preserve"> </w:t>
+            </w:r>
+            <w:r>
+              <w:rPr>
+                <w:lang w:val="en-US"/>
+              </w:rPr>
+              <w:t>0.0, 0.0, 0.0, 0.0]</w:t>
+            </w:r>
+          </w:p>
+          <w:p>
+            <w:pPr>
+              <w:rPr>
+                <w:lang w:val="en-US"/>
+              </w:rPr>
+            </w:pPr>
+            <w:r>
+              <w:rPr>
+                <w:lang w:val="en-US"/>
+              </w:rPr>
+              <w:t xml:space="preserve">INFO : </w:t>
+            </w:r>
+            <w:proofErr w:type="spellStart"/>
+            <w:r>
+              <w:rPr>
+                <w:lang w:val="en-US"/>
+              </w:rPr>
+              <w:t>validation_loss</w:t>
+            </w:r>
+            <w:proofErr w:type="spellEnd"/>
+            <w:r>
+              <w:rPr>
+                <w:lang w:val="en-US"/>
+              </w:rPr>
+              <w:t xml:space="preserve">=5.001 ; </w:t>
+            </w:r>
+            <w:proofErr w:type="spellStart"/>
+            <w:r>
+              <w:rPr>
+                <w:lang w:val="en-US"/>
+              </w:rPr>
+              <w:t>best_validation_loss</w:t>
+            </w:r>
+            <w:proofErr w:type="spellEnd"/>
+            <w:r>
+              <w:rPr>
+                <w:lang w:val="en-US"/>
+              </w:rPr>
+              <w:t>=inf</w:t>
+            </w:r>
+          </w:p>
+        </w:tc>
+      </w:tr>
+      <w:tr>
+        <w:tc>
+          <w:tcPr>
+            <w:tcW w:w="4814" w:type="dxa"/>
+          </w:tcPr>
+          <w:p>
+            <w:pPr>
+              <w:rPr>
+                <w:lang w:val="en-US"/>
+              </w:rPr>
+            </w:pPr>
+            <w:r>
+              <w:rPr>
+                <w:lang w:val="en-US"/>
+              </w:rPr>
+              <w:t xml:space="preserve">INFO :  ****** Current epoch: 20 ****** </w:t>
+            </w:r>
+          </w:p>
+          <w:p>
+            <w:pPr>
+              <w:rPr>
+                <w:lang w:val="en-US"/>
+              </w:rPr>
+            </w:pPr>
+            <w:r>
+              <w:rPr>
+                <w:lang w:val="en-US"/>
+              </w:rPr>
+              <w:t xml:space="preserve">INFO : Training sample: </w:t>
+            </w:r>
+            <w:r>
+              <w:rPr>
+                <w:lang w:val="en-US"/>
+              </w:rPr>
+              <w:tab/>
+              <w:t xml:space="preserve"> 60/ 300 ...</w:t>
+            </w:r>
+          </w:p>
+          <w:p>
+            <w:pPr>
+              <w:rPr>
+                <w:lang w:val="en-US"/>
+              </w:rPr>
+            </w:pPr>
+            <w:r>
+              <w:rPr>
+                <w:lang w:val="en-US"/>
+              </w:rPr>
+              <w:t xml:space="preserve">INFO : Training sample: </w:t>
+            </w:r>
+            <w:r>
+              <w:rPr>
+                <w:lang w:val="en-US"/>
+              </w:rPr>
+              <w:tab/>
+              <w:t xml:space="preserve"> 120/ 300 ...</w:t>
+            </w:r>
+          </w:p>
+          <w:p>
+            <w:pPr>
+              <w:rPr>
+                <w:lang w:val="en-US"/>
+              </w:rPr>
+            </w:pPr>
+            <w:r>
+              <w:rPr>
+                <w:lang w:val="en-US"/>
+              </w:rPr>
+              <w:t xml:space="preserve">INFO : Training sample: </w:t>
+            </w:r>
+            <w:r>
+              <w:rPr>
+                <w:lang w:val="en-US"/>
+              </w:rPr>
+              <w:tab/>
+              <w:t xml:space="preserve"> 180/ 300 ...</w:t>
+            </w:r>
+          </w:p>
+          <w:p>
+            <w:pPr>
+              <w:rPr>
+                <w:lang w:val="en-US"/>
+              </w:rPr>
+            </w:pPr>
+            <w:r>
+              <w:rPr>
+                <w:lang w:val="en-US"/>
+              </w:rPr>
+              <w:t xml:space="preserve">INFO : Training sample: </w:t>
+            </w:r>
+            <w:r>
+              <w:rPr>
+                <w:lang w:val="en-US"/>
+              </w:rPr>
+              <w:tab/>
+              <w:t xml:space="preserve"> 240/ 300 ...</w:t>
+            </w:r>
+          </w:p>
+          <w:p>
+            <w:pPr>
+              <w:rPr>
+                <w:lang w:val="en-US"/>
+              </w:rPr>
+            </w:pPr>
+            <w:r>
+              <w:rPr>
+                <w:lang w:val="en-US"/>
+              </w:rPr>
+              <w:t xml:space="preserve">INFO : Training sample: </w:t>
+            </w:r>
+            <w:r>
+              <w:rPr>
+                <w:lang w:val="en-US"/>
+              </w:rPr>
+              <w:tab/>
+              <w:t xml:space="preserve"> 300/ 300 ...</w:t>
+            </w:r>
+          </w:p>
+          <w:p>
+            <w:pPr>
+              <w:rPr>
+                <w:lang w:val="en-US"/>
+              </w:rPr>
+            </w:pPr>
+            <w:r>
+              <w:rPr>
+                <w:lang w:val="en-US"/>
+              </w:rPr>
+              <w:t>INFO : loss=4.83 ; accuracy=</w:t>
+            </w:r>
+            <w:r>
+              <w:rPr>
+                <w:b/>
+                <w:bCs/>
+                <w:lang w:val="en-US"/>
+              </w:rPr>
+              <w:t>0.827</w:t>
+            </w:r>
+          </w:p>
+          <w:p>
+            <w:pPr>
+              <w:rPr>
+                <w:lang w:val="en-US"/>
+              </w:rPr>
+            </w:pPr>
+            <w:r>
+              <w:rPr>
+                <w:lang w:val="en-US"/>
+              </w:rPr>
+              <w:t xml:space="preserve">INFO : precision=[1.0, 1.0, 1.0, 0.67, 1.0, 1.0, 0.4, </w:t>
+            </w:r>
+            <w:r>
+              <w:rPr>
+                <w:lang w:val="en-US"/>
+              </w:rPr>
+              <w:t>…</w:t>
+            </w:r>
+            <w:r>
+              <w:rPr>
+                <w:lang w:val="en-US"/>
+              </w:rPr>
+              <w:t xml:space="preserve"> 0.67, 1.0, 1.0, 1.0, 1.0, 1.0, 1.0, 1.0, 1.0, 1.0, 1.0, 0.0, 1.0, 1.0]</w:t>
+            </w:r>
+          </w:p>
+          <w:p>
+            <w:pPr>
+              <w:rPr>
+                <w:lang w:val="en-US"/>
+              </w:rPr>
+            </w:pPr>
+            <w:r>
+              <w:rPr>
+                <w:lang w:val="en-US"/>
+              </w:rPr>
+              <w:t xml:space="preserve">Recall=[1.0, 1.0, 1.0, </w:t>
+            </w:r>
+            <w:r>
+              <w:rPr>
+                <w:lang w:val="en-US"/>
+              </w:rPr>
+              <w:t>…</w:t>
+            </w:r>
+            <w:r>
+              <w:rPr>
+                <w:lang w:val="en-US"/>
+              </w:rPr>
+              <w:t xml:space="preserve"> 0.5, 1.0, 1.0, 1.0, 1.0, 1.0, 0.0, 1.0, 1.0, 1.0, 0.5, 1.0, 1.0, 1.0, 1.0, 1.0, 1.0, 1.0, 0.5, 1.0, 1.0, 0.5, 1.0, 0.0, 1.0, 1.0]</w:t>
+            </w:r>
+          </w:p>
+          <w:p>
+            <w:pPr>
+              <w:rPr>
+                <w:lang w:val="en-US"/>
+              </w:rPr>
+            </w:pPr>
+            <w:r>
+              <w:rPr>
+                <w:lang w:val="en-US"/>
+              </w:rPr>
+              <w:t xml:space="preserve">INFO : F1_score=[1.0, 1.0, 1.0, 0.8, 1.0, 1.0, 0.57, </w:t>
+            </w:r>
+            <w:r>
+              <w:rPr>
+                <w:lang w:val="en-US"/>
+              </w:rPr>
+              <w:t>…</w:t>
+            </w:r>
+            <w:r>
+              <w:rPr>
+                <w:lang w:val="en-US"/>
+              </w:rPr>
+              <w:t>1.0, 1.0, 1.0, 1.0, 1.0, 0.67, 1.0, 1.0, 0.67, 1.0, 0.0, 1.0, 1.0]</w:t>
+            </w:r>
+          </w:p>
+          <w:p>
+            <w:pPr>
+              <w:rPr>
+                <w:lang w:val="en-US"/>
+              </w:rPr>
+            </w:pPr>
+          </w:p>
+        </w:tc>
+        <w:tc>
+          <w:tcPr>
+            <w:tcW w:w="4814" w:type="dxa"/>
+          </w:tcPr>
+          <w:p>
+            <w:pPr>
+              <w:rPr>
+                <w:lang w:val="en-US"/>
+              </w:rPr>
+            </w:pPr>
+            <w:r>
+              <w:rPr>
+                <w:lang w:val="en-US"/>
+              </w:rPr>
+              <w:t>Evaluation</w:t>
+            </w:r>
+          </w:p>
+          <w:p>
+            <w:pPr>
+              <w:rPr>
+                <w:lang w:val="en-US"/>
+              </w:rPr>
+            </w:pPr>
+            <w:r>
+              <w:rPr>
+                <w:lang w:val="en-US"/>
+              </w:rPr>
+              <w:t xml:space="preserve">INFO : Sample: </w:t>
+            </w:r>
+            <w:r>
+              <w:rPr>
+                <w:lang w:val="en-US"/>
+              </w:rPr>
+              <w:tab/>
+              <w:t xml:space="preserve"> 30/ 150 ...</w:t>
+            </w:r>
+          </w:p>
+          <w:p>
+            <w:pPr>
+              <w:rPr>
+                <w:lang w:val="en-US"/>
+              </w:rPr>
+            </w:pPr>
+            <w:r>
+              <w:rPr>
+                <w:lang w:val="en-US"/>
+              </w:rPr>
+              <w:t xml:space="preserve">INFO : Sample: </w:t>
+            </w:r>
+            <w:r>
+              <w:rPr>
+                <w:lang w:val="en-US"/>
+              </w:rPr>
+              <w:tab/>
+              <w:t xml:space="preserve"> 60/ 150 ...</w:t>
+            </w:r>
+          </w:p>
+          <w:p>
+            <w:pPr>
+              <w:rPr>
+                <w:lang w:val="en-US"/>
+              </w:rPr>
+            </w:pPr>
+            <w:r>
+              <w:rPr>
+                <w:lang w:val="en-US"/>
+              </w:rPr>
+              <w:t xml:space="preserve">INFO : Sample: </w:t>
+            </w:r>
+            <w:r>
+              <w:rPr>
+                <w:lang w:val="en-US"/>
+              </w:rPr>
+              <w:tab/>
+              <w:t xml:space="preserve"> 90/ 150 ...</w:t>
+            </w:r>
+          </w:p>
+          <w:p>
+            <w:pPr>
+              <w:rPr>
+                <w:lang w:val="en-US"/>
+              </w:rPr>
+            </w:pPr>
+            <w:r>
+              <w:rPr>
+                <w:lang w:val="en-US"/>
+              </w:rPr>
+              <w:t xml:space="preserve">INFO : Sample: </w:t>
+            </w:r>
+            <w:r>
+              <w:rPr>
+                <w:lang w:val="en-US"/>
+              </w:rPr>
+              <w:tab/>
+              <w:t xml:space="preserve"> 120/ 150 ...</w:t>
+            </w:r>
+          </w:p>
+          <w:p>
+            <w:pPr>
+              <w:rPr>
+                <w:lang w:val="en-US"/>
+              </w:rPr>
+            </w:pPr>
+            <w:r>
+              <w:rPr>
+                <w:lang w:val="en-US"/>
+              </w:rPr>
+              <w:t xml:space="preserve">INFO : Sample: </w:t>
+            </w:r>
+            <w:r>
+              <w:rPr>
+                <w:lang w:val="en-US"/>
+              </w:rPr>
+              <w:tab/>
+              <w:t xml:space="preserve"> 150/ 150 ...</w:t>
+            </w:r>
+          </w:p>
+          <w:p>
+            <w:pPr>
+              <w:rPr>
+                <w:b/>
+                <w:bCs/>
+                <w:lang w:val="en-US"/>
+              </w:rPr>
+            </w:pPr>
+            <w:r>
+              <w:rPr>
+                <w:lang w:val="en-US"/>
+              </w:rPr>
+              <w:t>INFO : loss=4.88 ; accuracy=</w:t>
+            </w:r>
+            <w:r>
+              <w:rPr>
+                <w:b/>
+                <w:bCs/>
+                <w:lang w:val="en-US"/>
+              </w:rPr>
+              <w:t>0.533</w:t>
+            </w:r>
+          </w:p>
+          <w:p>
+            <w:pPr>
+              <w:rPr>
+                <w:lang w:val="en-US"/>
+              </w:rPr>
+            </w:pPr>
+            <w:r>
+              <w:rPr>
+                <w:lang w:val="en-US"/>
+              </w:rPr>
+              <w:t xml:space="preserve">INFO : precision=[0.0, 0.0, 0.5, 1.0, 0.5, 0.0, 0.0, </w:t>
+            </w:r>
+            <w:r>
+              <w:rPr>
+                <w:lang w:val="en-US"/>
+              </w:rPr>
+              <w:t>…</w:t>
+            </w:r>
+            <w:r>
+              <w:rPr>
+                <w:lang w:val="en-US"/>
+              </w:rPr>
+              <w:t xml:space="preserve"> 0.33, 1.0, 1.0, 1.0, 0.0, 0.5, 0.0, 0.0, 1.0, 0.0, 1.0, 0.0, 0.5, 1.0, 0.0, 0.0, 1.0, 0.0]</w:t>
+            </w:r>
+          </w:p>
+          <w:p>
+            <w:pPr>
+              <w:rPr>
+                <w:lang w:val="en-US"/>
+              </w:rPr>
+            </w:pPr>
+            <w:r>
+              <w:rPr>
+                <w:lang w:val="en-US"/>
+              </w:rPr>
+              <w:t xml:space="preserve">Recall=[0.0, 0.0, 1.0, 1.0, 1.0, </w:t>
+            </w:r>
+            <w:r>
+              <w:rPr>
+                <w:lang w:val="en-US"/>
+              </w:rPr>
+              <w:t>…</w:t>
+            </w:r>
+            <w:r>
+              <w:rPr>
+                <w:lang w:val="en-US"/>
+              </w:rPr>
+              <w:t xml:space="preserve"> 0.0, 1.0, 0.0, 1.0, 1.0, 0.0, 0.0, 1.0, 0.0]</w:t>
+            </w:r>
+          </w:p>
+          <w:p>
+            <w:pPr>
+              <w:rPr>
+                <w:lang w:val="en-US"/>
+              </w:rPr>
+            </w:pPr>
+            <w:r>
+              <w:rPr>
+                <w:lang w:val="en-US"/>
+              </w:rPr>
+              <w:t>INFO : F1_score=[0.0, 0.0, 0.67, 1.0, 0.67, 0.0, 0.0, 0.0, 0.0, 1.0, 1.0, 0.0, 0.0, 0.4,</w:t>
+            </w:r>
+            <w:r>
+              <w:rPr>
+                <w:lang w:val="en-US"/>
+              </w:rPr>
+              <w:t>…</w:t>
+            </w:r>
+            <w:r>
+              <w:rPr>
+                <w:lang w:val="en-US"/>
+              </w:rPr>
+              <w:t xml:space="preserve"> 0.67, 1.0, 0.0, 0.0, 1.0, 0.0]</w:t>
+            </w:r>
+          </w:p>
+          <w:p>
+            <w:pPr>
+              <w:rPr>
+                <w:lang w:val="en-US"/>
+              </w:rPr>
+            </w:pPr>
+            <w:r>
+              <w:rPr>
+                <w:lang w:val="en-US"/>
+              </w:rPr>
+              <w:t xml:space="preserve">INFO : </w:t>
+            </w:r>
+            <w:proofErr w:type="spellStart"/>
+            <w:r>
+              <w:rPr>
+                <w:lang w:val="en-US"/>
+              </w:rPr>
+              <w:t>validation_loss</w:t>
+            </w:r>
+            <w:proofErr w:type="spellEnd"/>
+            <w:r>
+              <w:rPr>
+                <w:lang w:val="en-US"/>
+              </w:rPr>
+              <w:t>=</w:t>
+            </w:r>
+            <w:r>
+              <w:rPr>
+                <w:b/>
+                <w:bCs/>
+                <w:lang w:val="en-US"/>
+              </w:rPr>
+              <w:t xml:space="preserve">4.875 </w:t>
+            </w:r>
+            <w:r>
+              <w:rPr>
+                <w:lang w:val="en-US"/>
+              </w:rPr>
+              <w:t xml:space="preserve">; </w:t>
+            </w:r>
+            <w:proofErr w:type="spellStart"/>
+            <w:r>
+              <w:rPr>
+                <w:lang w:val="en-US"/>
+              </w:rPr>
+              <w:t>best_validation_loss</w:t>
+            </w:r>
+            <w:proofErr w:type="spellEnd"/>
+            <w:r>
+              <w:rPr>
+                <w:lang w:val="en-US"/>
+              </w:rPr>
+              <w:t>=</w:t>
+            </w:r>
+            <w:r>
+              <w:rPr>
+                <w:b/>
+                <w:bCs/>
+                <w:lang w:val="en-US"/>
+              </w:rPr>
+              <w:t>4.884</w:t>
+            </w:r>
+          </w:p>
+        </w:tc>
+      </w:tr>
+    </w:tbl>
+    <w:p>
+      <w:pPr>
+        <w:spacing w:line="240" w:lineRule="auto"/>
+        <w:rPr>
+          <w:lang w:val="en-US"/>
+        </w:rPr>
+      </w:pPr>
+    </w:p>
+    <w:p>
+      <w:pPr>
+        <w:spacing w:line="240" w:lineRule="auto"/>
+        <w:rPr>
+          <w:lang w:val="en-US"/>
+        </w:rPr>
+      </w:pPr>
+      <w:r>
+        <w:rPr>
+          <w:lang w:val="en-US"/>
+        </w:rPr>
+        <w:t xml:space="preserve">At the point of mandatory stop by max epochs, it appears to still have room for improvement. </w:t>
+      </w:r>
+    </w:p>
+    <w:p>
+      <w:pPr>
+        <w:spacing w:line="240" w:lineRule="auto"/>
+        <w:rPr>
+          <w:lang w:val="en-US"/>
+        </w:rPr>
+      </w:pPr>
+    </w:p>
+    <w:p>
+      <w:pPr>
+        <w:spacing w:line="240" w:lineRule="auto"/>
+        <w:rPr>
+          <w:lang w:val="en-US"/>
+        </w:rPr>
+      </w:pPr>
+      <w:r>
+        <w:rPr>
+          <w:lang w:val="en-US"/>
+        </w:rPr>
+        <w:t>Third</w:t>
+      </w:r>
+      <w:r>
+        <w:rPr>
+          <w:lang w:val="en-US"/>
+        </w:rPr>
+        <w:t xml:space="preserve"> step: put the model on GPU and check that we have the same results, to speed up the training when we will use the whole training and validation datasets</w:t>
+      </w:r>
     </w:p>
     <w:sectPr>
       <w:pgSz w:w="11906" w:h="16838"/>
@@ -11779,6 +13132,25 @@
       <w:lang w:val="en-150" w:eastAsia="en-150"/>
     </w:rPr>
   </w:style>
+  <w:style w:type="table" w:styleId="TableGrid">
+    <w:name w:val="Table Grid"/>
+    <w:basedOn w:val="TableNormal"/>
+    <w:uiPriority w:val="39"/>
+    <w:rsid w:val="003A18BF"/>
+    <w:pPr>
+      <w:spacing w:after="0" w:line="240" w:lineRule="auto"/>
+    </w:pPr>
+    <w:tblPr>
+      <w:tblBorders>
+        <w:top w:val="single" w:sz="4" w:space="0" w:color="auto"/>
+        <w:left w:val="single" w:sz="4" w:space="0" w:color="auto"/>
+        <w:bottom w:val="single" w:sz="4" w:space="0" w:color="auto"/>
+        <w:right w:val="single" w:sz="4" w:space="0" w:color="auto"/>
+        <w:insideH w:val="single" w:sz="4" w:space="0" w:color="auto"/>
+        <w:insideV w:val="single" w:sz="4" w:space="0" w:color="auto"/>
+      </w:tblBorders>
+    </w:tblPr>
+  </w:style>
 </w:styles>
 </file>
 

</xml_diff>

<commit_message>
=Model FF-Net can be trained
</commit_message>
<xml_diff>
--- a/NLP Case.docx
+++ b/NLP Case.docx
@@ -6796,6 +6796,379 @@
         </w:rPr>
         <w:t xml:space="preserve"> step: put the model on GPU and check that we have the same results, to speed up the training when we will use the whole training and validation datasets</w:t>
       </w:r>
+    </w:p>
+    <w:p>
+      <w:pPr>
+        <w:spacing w:line="240" w:lineRule="auto"/>
+        <w:rPr>
+          <w:lang w:val="en-US"/>
+        </w:rPr>
+      </w:pPr>
+      <w:r>
+        <w:rPr>
+          <w:lang w:val="en-US"/>
+        </w:rPr>
+        <w:t>Eventually getting</w:t>
+      </w:r>
+    </w:p>
+    <w:tbl>
+      <w:tblPr>
+        <w:tblStyle w:val="TableGrid"/>
+        <w:tblW w:w="0" w:type="auto"/>
+        <w:tblLook w:val="04A0" w:firstRow="1" w:lastRow="0" w:firstColumn="1" w:lastColumn="0" w:noHBand="0" w:noVBand="1"/>
+      </w:tblPr>
+      <w:tblGrid>
+        <w:gridCol w:w="4814"/>
+        <w:gridCol w:w="4814"/>
+      </w:tblGrid>
+      <w:tr>
+        <w:tc>
+          <w:tcPr>
+            <w:tcW w:w="4814" w:type="dxa"/>
+          </w:tcPr>
+          <w:p>
+            <w:pPr>
+              <w:rPr>
+                <w:lang w:val="en-US"/>
+              </w:rPr>
+            </w:pPr>
+            <w:r>
+              <w:rPr>
+                <w:lang w:val="en-US"/>
+              </w:rPr>
+              <w:t xml:space="preserve">FO :  ****** Current epoch: 30 ****** </w:t>
+            </w:r>
+          </w:p>
+          <w:p>
+            <w:pPr>
+              <w:rPr>
+                <w:lang w:val="en-US"/>
+              </w:rPr>
+            </w:pPr>
+            <w:r>
+              <w:rPr>
+                <w:lang w:val="en-US"/>
+              </w:rPr>
+              <w:t xml:space="preserve">INFO : Training sample: </w:t>
+            </w:r>
+            <w:r>
+              <w:rPr>
+                <w:lang w:val="en-US"/>
+              </w:rPr>
+              <w:tab/>
+              <w:t xml:space="preserve"> 60/ 300 ...</w:t>
+            </w:r>
+          </w:p>
+          <w:p>
+            <w:pPr>
+              <w:rPr>
+                <w:lang w:val="en-US"/>
+              </w:rPr>
+            </w:pPr>
+            <w:r>
+              <w:rPr>
+                <w:lang w:val="en-US"/>
+              </w:rPr>
+              <w:t xml:space="preserve">INFO : Training sample: </w:t>
+            </w:r>
+            <w:r>
+              <w:rPr>
+                <w:lang w:val="en-US"/>
+              </w:rPr>
+              <w:tab/>
+              <w:t xml:space="preserve"> 120/ 300 ...</w:t>
+            </w:r>
+          </w:p>
+          <w:p>
+            <w:pPr>
+              <w:rPr>
+                <w:lang w:val="en-US"/>
+              </w:rPr>
+            </w:pPr>
+            <w:r>
+              <w:rPr>
+                <w:lang w:val="en-US"/>
+              </w:rPr>
+              <w:t xml:space="preserve">INFO : Training sample: </w:t>
+            </w:r>
+            <w:r>
+              <w:rPr>
+                <w:lang w:val="en-US"/>
+              </w:rPr>
+              <w:tab/>
+              <w:t xml:space="preserve"> 180/ 300 ...</w:t>
+            </w:r>
+          </w:p>
+          <w:p>
+            <w:pPr>
+              <w:rPr>
+                <w:lang w:val="en-US"/>
+              </w:rPr>
+            </w:pPr>
+            <w:r>
+              <w:rPr>
+                <w:lang w:val="en-US"/>
+              </w:rPr>
+              <w:t xml:space="preserve">INFO : Training sample: </w:t>
+            </w:r>
+            <w:r>
+              <w:rPr>
+                <w:lang w:val="en-US"/>
+              </w:rPr>
+              <w:tab/>
+              <w:t xml:space="preserve"> 240/ 300 ...</w:t>
+            </w:r>
+          </w:p>
+          <w:p>
+            <w:pPr>
+              <w:rPr>
+                <w:lang w:val="en-US"/>
+              </w:rPr>
+            </w:pPr>
+            <w:r>
+              <w:rPr>
+                <w:lang w:val="en-US"/>
+              </w:rPr>
+              <w:t xml:space="preserve">INFO : Training sample: </w:t>
+            </w:r>
+            <w:r>
+              <w:rPr>
+                <w:lang w:val="en-US"/>
+              </w:rPr>
+              <w:tab/>
+              <w:t xml:space="preserve"> 300/ 300 ...</w:t>
+            </w:r>
+          </w:p>
+          <w:p>
+            <w:pPr>
+              <w:rPr>
+                <w:lang w:val="en-US"/>
+              </w:rPr>
+            </w:pPr>
+            <w:r>
+              <w:rPr>
+                <w:lang w:val="en-US"/>
+              </w:rPr>
+              <w:t>INFO : loss=3.99 ; accuracy=0.973</w:t>
+            </w:r>
+          </w:p>
+        </w:tc>
+        <w:tc>
+          <w:tcPr>
+            <w:tcW w:w="4814" w:type="dxa"/>
+          </w:tcPr>
+          <w:p>
+            <w:pPr>
+              <w:rPr>
+                <w:lang w:val="en-US"/>
+              </w:rPr>
+            </w:pPr>
+            <w:r>
+              <w:rPr>
+                <w:lang w:val="en-US"/>
+              </w:rPr>
+              <w:t>INFO : Evaluation</w:t>
+            </w:r>
+          </w:p>
+          <w:p>
+            <w:pPr>
+              <w:rPr>
+                <w:lang w:val="en-US"/>
+              </w:rPr>
+            </w:pPr>
+            <w:r>
+              <w:rPr>
+                <w:lang w:val="en-US"/>
+              </w:rPr>
+              <w:t xml:space="preserve">INFO : Sample: </w:t>
+            </w:r>
+            <w:r>
+              <w:rPr>
+                <w:lang w:val="en-US"/>
+              </w:rPr>
+              <w:tab/>
+              <w:t xml:space="preserve"> 30/ 150 ...</w:t>
+            </w:r>
+          </w:p>
+          <w:p>
+            <w:pPr>
+              <w:rPr>
+                <w:lang w:val="en-US"/>
+              </w:rPr>
+            </w:pPr>
+            <w:r>
+              <w:rPr>
+                <w:lang w:val="en-US"/>
+              </w:rPr>
+              <w:t xml:space="preserve">INFO : Sample: </w:t>
+            </w:r>
+            <w:r>
+              <w:rPr>
+                <w:lang w:val="en-US"/>
+              </w:rPr>
+              <w:tab/>
+              <w:t xml:space="preserve"> 60/ 150 ...</w:t>
+            </w:r>
+          </w:p>
+          <w:p>
+            <w:pPr>
+              <w:rPr>
+                <w:lang w:val="en-US"/>
+              </w:rPr>
+            </w:pPr>
+            <w:r>
+              <w:rPr>
+                <w:lang w:val="en-US"/>
+              </w:rPr>
+              <w:t xml:space="preserve">INFO : Sample: </w:t>
+            </w:r>
+            <w:r>
+              <w:rPr>
+                <w:lang w:val="en-US"/>
+              </w:rPr>
+              <w:tab/>
+              <w:t xml:space="preserve"> 90/ 150 ...</w:t>
+            </w:r>
+          </w:p>
+          <w:p>
+            <w:pPr>
+              <w:rPr>
+                <w:lang w:val="en-US"/>
+              </w:rPr>
+            </w:pPr>
+            <w:r>
+              <w:rPr>
+                <w:lang w:val="en-US"/>
+              </w:rPr>
+              <w:t xml:space="preserve">INFO : Sample: </w:t>
+            </w:r>
+            <w:r>
+              <w:rPr>
+                <w:lang w:val="en-US"/>
+              </w:rPr>
+              <w:tab/>
+              <w:t xml:space="preserve"> 120/ 150 ...</w:t>
+            </w:r>
+          </w:p>
+          <w:p>
+            <w:pPr>
+              <w:rPr>
+                <w:lang w:val="en-US"/>
+              </w:rPr>
+            </w:pPr>
+            <w:r>
+              <w:rPr>
+                <w:lang w:val="en-US"/>
+              </w:rPr>
+              <w:t xml:space="preserve">INFO : Sample: </w:t>
+            </w:r>
+            <w:r>
+              <w:rPr>
+                <w:lang w:val="en-US"/>
+              </w:rPr>
+              <w:tab/>
+              <w:t xml:space="preserve"> 150/ 150 ...</w:t>
+            </w:r>
+          </w:p>
+          <w:p>
+            <w:pPr>
+              <w:rPr>
+                <w:lang w:val="en-US"/>
+              </w:rPr>
+            </w:pPr>
+            <w:r>
+              <w:rPr>
+                <w:lang w:val="en-US"/>
+              </w:rPr>
+              <w:t>INFO : loss=4.26 ; accuracy=0.76</w:t>
+            </w:r>
+          </w:p>
+          <w:p>
+            <w:pPr>
+              <w:rPr>
+                <w:lang w:val="en-US"/>
+              </w:rPr>
+            </w:pPr>
+            <w:r>
+              <w:rPr>
+                <w:lang w:val="en-US"/>
+              </w:rPr>
+              <w:t xml:space="preserve">INFO : </w:t>
+            </w:r>
+            <w:proofErr w:type="spellStart"/>
+            <w:r>
+              <w:rPr>
+                <w:lang w:val="en-US"/>
+              </w:rPr>
+              <w:t>validation_loss</w:t>
+            </w:r>
+            <w:proofErr w:type="spellEnd"/>
+            <w:r>
+              <w:rPr>
+                <w:lang w:val="en-US"/>
+              </w:rPr>
+              <w:t xml:space="preserve">=4.259 ; </w:t>
+            </w:r>
+            <w:proofErr w:type="spellStart"/>
+            <w:r>
+              <w:rPr>
+                <w:lang w:val="en-US"/>
+              </w:rPr>
+              <w:t>best_validation_loss</w:t>
+            </w:r>
+            <w:proofErr w:type="spellEnd"/>
+            <w:r>
+              <w:rPr>
+                <w:lang w:val="en-US"/>
+              </w:rPr>
+              <w:t>=4.302</w:t>
+            </w:r>
+          </w:p>
+        </w:tc>
+      </w:tr>
+    </w:tbl>
+    <w:p>
+      <w:pPr>
+        <w:spacing w:line="240" w:lineRule="auto"/>
+        <w:rPr>
+          <w:lang w:val="en-US"/>
+        </w:rPr>
+      </w:pPr>
+    </w:p>
+    <w:p>
+      <w:pPr>
+        <w:spacing w:line="240" w:lineRule="auto"/>
+        <w:rPr>
+          <w:lang w:val="en-US"/>
+        </w:rPr>
+      </w:pPr>
+      <w:r>
+        <w:rPr>
+          <w:lang w:val="en-US"/>
+        </w:rPr>
+        <w:t>Fourth step: train the model on the entirety of the training set (15k instances), checking the entirety of the validation set (3k instances)</w:t>
+      </w:r>
+      <w:r>
+        <w:rPr>
+          <w:lang w:val="en-US"/>
+        </w:rPr>
+        <w:t>. Remember to leave the saved model where it is.</w:t>
+      </w:r>
+      <w:r>
+        <w:rPr>
+          <w:lang w:val="en-US"/>
+        </w:rPr>
+        <w:br/>
+        <w:t>(and to write the code to load a pre-defined model)</w:t>
+      </w:r>
+    </w:p>
+    <w:p>
+      <w:pPr>
+        <w:spacing w:line="240" w:lineRule="auto"/>
+        <w:rPr>
+          <w:lang w:val="en-US"/>
+        </w:rPr>
+      </w:pPr>
     </w:p>
     <w:sectPr>
       <w:pgSz w:w="11906" w:h="16838"/>

</xml_diff>